<commit_message>
base table support 2
</commit_message>
<xml_diff>
--- a/src/main/resources/romSourceBack3.docx
+++ b/src/main/resources/romSourceBack3.docx
@@ -16,7 +16,7 @@
       </w:tblGrid>
       <w:tr>
         <w:trPr>
-          <w:trHeight w:val="930"/>
+          <w:trHeight w:val="3109"/>
         </w:trPr>
         <w:tc>
           <w:tcPr>
@@ -228,8 +228,6 @@
               </w:rPr>
               <w:t>qw</w:t>
             </w:r>
-            <w:bookmarkStart w:id="0" w:name="_GoBack"/>
-            <w:bookmarkEnd w:id="0"/>
           </w:p>
         </w:tc>
         <w:tc>
@@ -470,6 +468,9 @@
           <w:p>
             <w:pPr>
               <w:widowControl w:val="0"/>
+              <w:rPr>
+                <w:lang w:val="en-US"/>
+              </w:rPr>
             </w:pPr>
             <w:r>
               <w:rPr>
@@ -489,20 +490,6 @@
                 <w:highlight w:val="darkCyan"/>
               </w:rPr>
               <w:t>&gt;</w:t>
-            </w:r>
-          </w:p>
-          <w:p>
-            <w:pPr>
-              <w:widowControl w:val="0"/>
-              <w:rPr>
-                <w:lang w:val="en-US"/>
-              </w:rPr>
-            </w:pPr>
-            <w:r>
-              <w:rPr>
-                <w:lang w:val="en-US"/>
-              </w:rPr>
-              <w:t>qw</w:t>
             </w:r>
           </w:p>
         </w:tc>
@@ -1038,6 +1025,11 @@
             <w:pPr>
               <w:widowControl w:val="0"/>
               <w:jc w:val="center"/>
+              <w:rPr>
+                <w:sz w:val="22"/>
+                <w:szCs w:val="22"/>
+                <w:lang w:val="en-US"/>
+              </w:rPr>
             </w:pPr>
             <w:r>
               <w:rPr>
@@ -1058,23 +1050,8 @@
               </w:rPr>
               <w:t>&gt;</w:t>
             </w:r>
-          </w:p>
-          <w:p>
-            <w:pPr>
-              <w:widowControl w:val="0"/>
-              <w:jc w:val="center"/>
-              <w:rPr>
-                <w:sz w:val="22"/>
-                <w:szCs w:val="22"/>
-                <w:lang w:val="en-US"/>
-              </w:rPr>
-            </w:pPr>
-            <w:r>
-              <w:rPr>
-                <w:lang w:val="en-US"/>
-              </w:rPr>
-              <w:t>qw</w:t>
-            </w:r>
+            <w:bookmarkStart w:id="0" w:name="_GoBack"/>
+            <w:bookmarkEnd w:id="0"/>
           </w:p>
         </w:tc>
         <w:tc>
@@ -10030,7 +10007,6 @@
     <w:rsid w:val="00473AE1"/>
     <w:rsid w:val="00483A29"/>
     <w:rsid w:val="00486312"/>
-    <w:rsid w:val="0048643F"/>
     <w:rsid w:val="004872DA"/>
     <w:rsid w:val="004937BF"/>
     <w:rsid w:val="00493D90"/>
@@ -10176,6 +10152,7 @@
     <w:rsid w:val="00F8226C"/>
     <w:rsid w:val="00F94AB5"/>
     <w:rsid w:val="00F968F0"/>
+    <w:rsid w:val="00FB46BB"/>
     <w:rsid w:val="00FB4F3A"/>
     <w:rsid w:val="00FE3ECA"/>
     <w:rsid w:val="00FF0209"/>
@@ -11004,7 +10981,7 @@
 </file>
 
 <file path=customXml/itemProps2.xml><?xml version="1.0" encoding="utf-8"?>
-<ds:datastoreItem xmlns:ds="http://schemas.openxmlformats.org/officeDocument/2006/customXml" ds:itemID="{3BAAFECB-C5C1-4801-BA6D-50308579A6AE}">
+<ds:datastoreItem xmlns:ds="http://schemas.openxmlformats.org/officeDocument/2006/customXml" ds:itemID="{538FE64E-E949-4CA3-A391-1EE66FCECEDC}">
   <ds:schemaRefs>
     <ds:schemaRef ds:uri="http://schemas.openxmlformats.org/officeDocument/2006/bibliography"/>
   </ds:schemaRefs>

</xml_diff>